<commit_message>
Poprawka wniosku o opinie.
</commit_message>
<xml_diff>
--- a/src/main/resources/documents/Wniosek_o_opinie.docx
+++ b/src/main/resources/documents/Wniosek_o_opinie.docx
@@ -1,6 +1,6 @@
 
 <file path=word/document.xml><?xml version="1.0" encoding="utf-8"?>
-<w:document xmlns:ve="http://schemas.openxmlformats.org/markup-compatibility/2006" xmlns:o="urn:schemas-microsoft-com:office:office" xmlns:r="http://schemas.openxmlformats.org/officeDocument/2006/relationships" xmlns:m="http://schemas.openxmlformats.org/officeDocument/2006/math" xmlns:v="urn:schemas-microsoft-com:vml" xmlns:wp="http://schemas.openxmlformats.org/drawingml/2006/wordprocessingDrawing" xmlns:w10="urn:schemas-microsoft-com:office:word" xmlns:w="http://schemas.openxmlformats.org/wordprocessingml/2006/main" xmlns:wne="http://schemas.microsoft.com/office/word/2006/wordml">
+<w:document xmlns:wpc="http://schemas.microsoft.com/office/word/2010/wordprocessingCanvas" xmlns:cx="http://schemas.microsoft.com/office/drawing/2014/chartex" xmlns:mc="http://schemas.openxmlformats.org/markup-compatibility/2006" xmlns:o="urn:schemas-microsoft-com:office:office" xmlns:r="http://schemas.openxmlformats.org/officeDocument/2006/relationships" xmlns:m="http://schemas.openxmlformats.org/officeDocument/2006/math" xmlns:v="urn:schemas-microsoft-com:vml" xmlns:wp14="http://schemas.microsoft.com/office/word/2010/wordprocessingDrawing" xmlns:wp="http://schemas.openxmlformats.org/drawingml/2006/wordprocessingDrawing" xmlns:w10="urn:schemas-microsoft-com:office:word" xmlns:w="http://schemas.openxmlformats.org/wordprocessingml/2006/main" xmlns:w14="http://schemas.microsoft.com/office/word/2010/wordml" xmlns:w15="http://schemas.microsoft.com/office/word/2012/wordml" xmlns:w16se="http://schemas.microsoft.com/office/word/2015/wordml/symex" xmlns:wpg="http://schemas.microsoft.com/office/word/2010/wordprocessingGroup" xmlns:wpi="http://schemas.microsoft.com/office/word/2010/wordprocessingInk" xmlns:wne="http://schemas.microsoft.com/office/word/2006/wordml" xmlns:wps="http://schemas.microsoft.com/office/word/2010/wordprocessingShape" mc:Ignorable="w14 w15 w16se wp14">
   <w:body>
     <w:p>
       <w:pPr>
@@ -348,7 +348,7 @@
           <w:insideV w:val="single" w:sz="4" w:space="0" w:color="auto"/>
         </w:tblBorders>
         <w:tblLayout w:type="fixed"/>
-        <w:tblLook w:val="04A0"/>
+        <w:tblLook w:val="04A0" w:firstRow="1" w:lastRow="0" w:firstColumn="1" w:lastColumn="0" w:noHBand="0" w:noVBand="1"/>
       </w:tblPr>
       <w:tblGrid>
         <w:gridCol w:w="2042"/>
@@ -2053,7 +2053,7 @@
               <w:tblOverlap w:val="never"/>
               <w:tblW w:w="0" w:type="auto"/>
               <w:tblLayout w:type="fixed"/>
-              <w:tblLook w:val="04A0"/>
+              <w:tblLook w:val="04A0" w:firstRow="1" w:lastRow="0" w:firstColumn="1" w:lastColumn="0" w:noHBand="0" w:noVBand="1"/>
             </w:tblPr>
             <w:tblGrid>
               <w:gridCol w:w="2122"/>
@@ -2968,7 +2968,7 @@
         <w:tblBorders>
           <w:insideV w:val="single" w:sz="4" w:space="0" w:color="auto"/>
         </w:tblBorders>
-        <w:tblLook w:val="04A0"/>
+        <w:tblLook w:val="04A0" w:firstRow="1" w:lastRow="0" w:firstColumn="1" w:lastColumn="0" w:noHBand="0" w:noVBand="1"/>
       </w:tblPr>
       <w:tblGrid>
         <w:gridCol w:w="9072"/>
@@ -3767,238 +3767,8 @@
           <w:b/>
         </w:rPr>
       </w:pPr>
-    </w:p>
-    <w:p>
-      <w:pPr>
-        <w:jc w:val="both"/>
-        <w:rPr>
-          <w:rFonts w:ascii="Arial" w:hAnsi="Arial" w:cs="Arial"/>
-          <w:b/>
-        </w:rPr>
-      </w:pPr>
-      <w:r>
-        <w:rPr>
-          <w:rFonts w:ascii="Arial" w:hAnsi="Arial" w:cs="Arial"/>
-          <w:b/>
-        </w:rPr>
-        <w:t>Uwaga:</w:t>
-      </w:r>
-    </w:p>
-    <w:p>
-      <w:pPr>
-        <w:pStyle w:val="Akapitzlist"/>
-        <w:numPr>
-          <w:ilvl w:val="0"/>
-          <w:numId w:val="13"/>
-        </w:numPr>
-        <w:jc w:val="both"/>
-        <w:rPr>
-          <w:rFonts w:ascii="Arial" w:hAnsi="Arial" w:cs="Arial"/>
-          <w:bCs/>
-        </w:rPr>
-      </w:pPr>
-      <w:r>
-        <w:rPr>
-          <w:rFonts w:ascii="Arial" w:hAnsi="Arial" w:cs="Arial"/>
-          <w:bCs/>
-        </w:rPr>
-        <w:t>Uzyskaną o</w:t>
-      </w:r>
-      <w:r>
-        <w:rPr>
-          <w:rFonts w:ascii="Arial" w:hAnsi="Arial" w:cs="Arial"/>
-          <w:bCs/>
-        </w:rPr>
-        <w:t>pinię</w:t>
-      </w:r>
-      <w:r>
-        <w:rPr>
-          <w:rFonts w:ascii="Arial" w:hAnsi="Arial" w:cs="Arial"/>
-          <w:bCs/>
-        </w:rPr>
-        <w:t xml:space="preserve"> właściwego</w:t>
-      </w:r>
-      <w:r>
-        <w:rPr>
-          <w:rFonts w:ascii="Arial" w:hAnsi="Arial" w:cs="Arial"/>
-          <w:bCs/>
-        </w:rPr>
-        <w:t xml:space="preserve"> miejscowo </w:t>
-      </w:r>
-      <w:r>
-        <w:rPr>
-          <w:rFonts w:ascii="Arial" w:hAnsi="Arial" w:cs="Arial"/>
-        </w:rPr>
-        <w:t>powiatowego (miejskiego) komenda</w:t>
-      </w:r>
-      <w:r>
-        <w:rPr>
-          <w:rFonts w:ascii="Arial" w:hAnsi="Arial" w:cs="Arial"/>
-        </w:rPr>
-        <w:t xml:space="preserve">nta Państwowej Straży Pożarnej </w:t>
-      </w:r>
-      <w:r>
-        <w:rPr>
-          <w:rFonts w:ascii="Arial" w:hAnsi="Arial" w:cs="Arial"/>
-          <w:bCs/>
-        </w:rPr>
-        <w:t>dołącza do wniosku</w:t>
-      </w:r>
-      <w:r>
-        <w:rPr>
-          <w:rFonts w:ascii="Arial" w:hAnsi="Arial" w:cs="Arial"/>
-          <w:bCs/>
-        </w:rPr>
-        <w:t xml:space="preserve"> o wydanie zezwolenia na przeprowadzenie imprezy masowej</w:t>
-      </w:r>
-      <w:r>
-        <w:rPr>
-          <w:rFonts w:ascii="Arial" w:hAnsi="Arial" w:cs="Arial"/>
-          <w:bCs/>
-        </w:rPr>
-        <w:t>, niezwłocznie, jednak nie później niż na 14 dni przed terminem rozpoczęcia imprezy masowej</w:t>
-      </w:r>
-      <w:r>
-        <w:rPr>
-          <w:rFonts w:ascii="Arial" w:hAnsi="Arial" w:cs="Arial"/>
-          <w:bCs/>
-        </w:rPr>
-        <w:t xml:space="preserve">. </w:t>
-      </w:r>
-    </w:p>
-    <w:p>
-      <w:pPr>
-        <w:pStyle w:val="Akapitzlist"/>
-        <w:numPr>
-          <w:ilvl w:val="0"/>
-          <w:numId w:val="13"/>
-        </w:numPr>
-        <w:jc w:val="both"/>
-        <w:rPr>
-          <w:rFonts w:ascii="Arial" w:hAnsi="Arial" w:cs="Arial"/>
-        </w:rPr>
-      </w:pPr>
-      <w:r>
-        <w:rPr>
-          <w:rFonts w:ascii="Arial" w:hAnsi="Arial" w:cs="Arial"/>
-        </w:rPr>
-        <w:t>Wydana</w:t>
-      </w:r>
-      <w:r>
-        <w:rPr>
-          <w:rFonts w:ascii="Arial" w:hAnsi="Arial" w:cs="Arial"/>
-        </w:rPr>
-        <w:t xml:space="preserve"> opini</w:t>
-      </w:r>
-      <w:r>
-        <w:rPr>
-          <w:rFonts w:ascii="Arial" w:hAnsi="Arial" w:cs="Arial"/>
-        </w:rPr>
-        <w:t>a</w:t>
-      </w:r>
-      <w:r>
-        <w:rPr>
-          <w:rFonts w:ascii="Arial" w:hAnsi="Arial" w:cs="Arial"/>
-        </w:rPr>
-        <w:t xml:space="preserve"> zachowuj</w:t>
-      </w:r>
-      <w:r>
-        <w:rPr>
-          <w:rFonts w:ascii="Arial" w:hAnsi="Arial" w:cs="Arial"/>
-        </w:rPr>
-        <w:t>e</w:t>
-      </w:r>
-      <w:r>
-        <w:rPr>
-          <w:rFonts w:ascii="Arial" w:hAnsi="Arial" w:cs="Arial"/>
-        </w:rPr>
-        <w:t xml:space="preserve"> ważność przez 6 miesięcy od dni</w:t>
-      </w:r>
-      <w:r>
-        <w:rPr>
-          <w:rFonts w:ascii="Arial" w:hAnsi="Arial" w:cs="Arial"/>
-        </w:rPr>
-        <w:t>a jej</w:t>
-      </w:r>
-      <w:r>
-        <w:rPr>
-          <w:rFonts w:ascii="Arial" w:hAnsi="Arial" w:cs="Arial"/>
-        </w:rPr>
-        <w:t xml:space="preserve"> wydania.</w:t>
-      </w:r>
-    </w:p>
-    <w:p>
-      <w:pPr>
-        <w:pStyle w:val="Akapitzlist"/>
-        <w:numPr>
-          <w:ilvl w:val="0"/>
-          <w:numId w:val="13"/>
-        </w:numPr>
-        <w:jc w:val="both"/>
-        <w:rPr>
-          <w:rFonts w:ascii="Arial" w:hAnsi="Arial" w:cs="Arial"/>
-        </w:rPr>
-      </w:pPr>
-      <w:r>
-        <w:rPr>
-          <w:rFonts w:ascii="Arial" w:hAnsi="Arial" w:cs="Arial"/>
-        </w:rPr>
-        <w:t xml:space="preserve">W </w:t>
-      </w:r>
-      <w:r>
-        <w:rPr>
-          <w:rFonts w:ascii="Arial" w:hAnsi="Arial" w:cs="Arial"/>
-        </w:rPr>
-        <w:t>przypadku, gdy</w:t>
-      </w:r>
-      <w:r>
-        <w:rPr>
-          <w:rFonts w:ascii="Arial" w:hAnsi="Arial" w:cs="Arial"/>
-        </w:rPr>
-        <w:t xml:space="preserve"> właściciel, posiadacz, użytkownik obiektu lub zarządzający obiektem, na </w:t>
-      </w:r>
-      <w:r>
-        <w:rPr>
-          <w:rFonts w:ascii="Arial" w:hAnsi="Arial" w:cs="Arial"/>
-        </w:rPr>
-        <w:t>terenie, którego</w:t>
-      </w:r>
-      <w:r>
-        <w:rPr>
-          <w:rFonts w:ascii="Arial" w:hAnsi="Arial" w:cs="Arial"/>
-        </w:rPr>
-        <w:t xml:space="preserve"> ma być przeprowadzona impreza masowa, rozpoczął jego użytkowanie zgodnie z przepisami prawa budowlanego, a charakter imprezy masowej jest zgodny z przeznaczeniem </w:t>
-      </w:r>
-      <w:r>
-        <w:rPr>
-          <w:rFonts w:ascii="Arial" w:hAnsi="Arial" w:cs="Arial"/>
-        </w:rPr>
-        <w:t>obiektu, organizator do wniosku o wydanie zezwolenia na przeprowadzenie imprezy masowej dołącza</w:t>
-      </w:r>
-      <w:r>
-        <w:rPr>
-          <w:rFonts w:ascii="Arial" w:hAnsi="Arial" w:cs="Arial"/>
-        </w:rPr>
-        <w:t xml:space="preserve"> </w:t>
-      </w:r>
-      <w:r>
-        <w:rPr>
-          <w:rFonts w:ascii="Arial" w:hAnsi="Arial" w:cs="Arial"/>
-        </w:rPr>
-        <w:t xml:space="preserve">ważną opinię </w:t>
-      </w:r>
-      <w:r>
-        <w:rPr>
-          <w:rFonts w:ascii="Arial" w:hAnsi="Arial" w:cs="Arial"/>
-        </w:rPr>
-        <w:t>komendanta powiatowego (miejskieg</w:t>
-      </w:r>
-      <w:r>
-        <w:rPr>
-          <w:rFonts w:ascii="Arial" w:hAnsi="Arial" w:cs="Arial"/>
-        </w:rPr>
-        <w:t>o) Państwowej Straży Pożarnej.</w:t>
-      </w:r>
+      <w:bookmarkStart w:id="0" w:name="_GoBack"/>
+      <w:bookmarkEnd w:id="0"/>
     </w:p>
     <w:sectPr>
       <w:pgSz w:w="11906" w:h="16838"/>
@@ -4011,7 +3781,7 @@
 </file>
 
 <file path=word/endnotes.xml><?xml version="1.0" encoding="utf-8"?>
-<w:endnotes xmlns:ve="http://schemas.openxmlformats.org/markup-compatibility/2006" xmlns:o="urn:schemas-microsoft-com:office:office" xmlns:r="http://schemas.openxmlformats.org/officeDocument/2006/relationships" xmlns:m="http://schemas.openxmlformats.org/officeDocument/2006/math" xmlns:v="urn:schemas-microsoft-com:vml" xmlns:wp="http://schemas.openxmlformats.org/drawingml/2006/wordprocessingDrawing" xmlns:w10="urn:schemas-microsoft-com:office:word" xmlns:w="http://schemas.openxmlformats.org/wordprocessingml/2006/main" xmlns:wne="http://schemas.microsoft.com/office/word/2006/wordml">
+<w:endnotes xmlns:wpc="http://schemas.microsoft.com/office/word/2010/wordprocessingCanvas" xmlns:cx="http://schemas.microsoft.com/office/drawing/2014/chartex" xmlns:mc="http://schemas.openxmlformats.org/markup-compatibility/2006" xmlns:o="urn:schemas-microsoft-com:office:office" xmlns:r="http://schemas.openxmlformats.org/officeDocument/2006/relationships" xmlns:m="http://schemas.openxmlformats.org/officeDocument/2006/math" xmlns:v="urn:schemas-microsoft-com:vml" xmlns:wp14="http://schemas.microsoft.com/office/word/2010/wordprocessingDrawing" xmlns:wp="http://schemas.openxmlformats.org/drawingml/2006/wordprocessingDrawing" xmlns:w10="urn:schemas-microsoft-com:office:word" xmlns:w="http://schemas.openxmlformats.org/wordprocessingml/2006/main" xmlns:w14="http://schemas.microsoft.com/office/word/2010/wordml" xmlns:w15="http://schemas.microsoft.com/office/word/2012/wordml" xmlns:w16se="http://schemas.microsoft.com/office/word/2015/wordml/symex" xmlns:wpg="http://schemas.microsoft.com/office/word/2010/wordprocessingGroup" xmlns:wpi="http://schemas.microsoft.com/office/word/2010/wordprocessingInk" xmlns:wne="http://schemas.microsoft.com/office/word/2006/wordml" xmlns:wps="http://schemas.microsoft.com/office/word/2010/wordprocessingShape" mc:Ignorable="w14 w15 w16se wp14">
   <w:endnote w:type="separator" w:id="-1">
     <w:p>
       <w:r>
@@ -4030,7 +3800,7 @@
 </file>
 
 <file path=word/footnotes.xml><?xml version="1.0" encoding="utf-8"?>
-<w:footnotes xmlns:ve="http://schemas.openxmlformats.org/markup-compatibility/2006" xmlns:o="urn:schemas-microsoft-com:office:office" xmlns:r="http://schemas.openxmlformats.org/officeDocument/2006/relationships" xmlns:m="http://schemas.openxmlformats.org/officeDocument/2006/math" xmlns:v="urn:schemas-microsoft-com:vml" xmlns:wp="http://schemas.openxmlformats.org/drawingml/2006/wordprocessingDrawing" xmlns:w10="urn:schemas-microsoft-com:office:word" xmlns:w="http://schemas.openxmlformats.org/wordprocessingml/2006/main" xmlns:wne="http://schemas.microsoft.com/office/word/2006/wordml">
+<w:footnotes xmlns:wpc="http://schemas.microsoft.com/office/word/2010/wordprocessingCanvas" xmlns:cx="http://schemas.microsoft.com/office/drawing/2014/chartex" xmlns:mc="http://schemas.openxmlformats.org/markup-compatibility/2006" xmlns:o="urn:schemas-microsoft-com:office:office" xmlns:r="http://schemas.openxmlformats.org/officeDocument/2006/relationships" xmlns:m="http://schemas.openxmlformats.org/officeDocument/2006/math" xmlns:v="urn:schemas-microsoft-com:vml" xmlns:wp14="http://schemas.microsoft.com/office/word/2010/wordprocessingDrawing" xmlns:wp="http://schemas.openxmlformats.org/drawingml/2006/wordprocessingDrawing" xmlns:w10="urn:schemas-microsoft-com:office:word" xmlns:w="http://schemas.openxmlformats.org/wordprocessingml/2006/main" xmlns:w14="http://schemas.microsoft.com/office/word/2010/wordml" xmlns:w15="http://schemas.microsoft.com/office/word/2012/wordml" xmlns:w16se="http://schemas.microsoft.com/office/word/2015/wordml/symex" xmlns:wpg="http://schemas.microsoft.com/office/word/2010/wordprocessingGroup" xmlns:wpi="http://schemas.microsoft.com/office/word/2010/wordprocessingInk" xmlns:wne="http://schemas.microsoft.com/office/word/2006/wordml" xmlns:wps="http://schemas.microsoft.com/office/word/2010/wordprocessingShape" mc:Ignorable="w14 w15 w16se wp14">
   <w:footnote w:type="separator" w:id="-1">
     <w:p>
       <w:r>
@@ -4492,8 +4262,8 @@
 </file>
 
 <file path=word/numbering.xml><?xml version="1.0" encoding="utf-8"?>
-<w:numbering xmlns:ve="http://schemas.openxmlformats.org/markup-compatibility/2006" xmlns:o="urn:schemas-microsoft-com:office:office" xmlns:r="http://schemas.openxmlformats.org/officeDocument/2006/relationships" xmlns:m="http://schemas.openxmlformats.org/officeDocument/2006/math" xmlns:v="urn:schemas-microsoft-com:vml" xmlns:wp="http://schemas.openxmlformats.org/drawingml/2006/wordprocessingDrawing" xmlns:w10="urn:schemas-microsoft-com:office:word" xmlns:w="http://schemas.openxmlformats.org/wordprocessingml/2006/main" xmlns:wne="http://schemas.microsoft.com/office/word/2006/wordml">
-  <w:abstractNum w:abstractNumId="0">
+<w:numbering xmlns:wpc="http://schemas.microsoft.com/office/word/2010/wordprocessingCanvas" xmlns:cx="http://schemas.microsoft.com/office/drawing/2014/chartex" xmlns:mc="http://schemas.openxmlformats.org/markup-compatibility/2006" xmlns:o="urn:schemas-microsoft-com:office:office" xmlns:r="http://schemas.openxmlformats.org/officeDocument/2006/relationships" xmlns:m="http://schemas.openxmlformats.org/officeDocument/2006/math" xmlns:v="urn:schemas-microsoft-com:vml" xmlns:wp14="http://schemas.microsoft.com/office/word/2010/wordprocessingDrawing" xmlns:wp="http://schemas.openxmlformats.org/drawingml/2006/wordprocessingDrawing" xmlns:w10="urn:schemas-microsoft-com:office:word" xmlns:w="http://schemas.openxmlformats.org/wordprocessingml/2006/main" xmlns:w14="http://schemas.microsoft.com/office/word/2010/wordml" xmlns:w15="http://schemas.microsoft.com/office/word/2012/wordml" xmlns:w16se="http://schemas.microsoft.com/office/word/2015/wordml/symex" xmlns:wpg="http://schemas.microsoft.com/office/word/2010/wordprocessingGroup" xmlns:wpi="http://schemas.microsoft.com/office/word/2010/wordprocessingInk" xmlns:wne="http://schemas.microsoft.com/office/word/2006/wordml" xmlns:wps="http://schemas.microsoft.com/office/word/2010/wordprocessingShape" mc:Ignorable="w14 w15 w16se wp14">
+  <w:abstractNum w:abstractNumId="0" w15:restartNumberingAfterBreak="0">
     <w:nsid w:val="0DEC38E7"/>
     <w:multiLevelType w:val="hybridMultilevel"/>
     <w:tmpl w:val="AC52771C"/>
@@ -4583,7 +4353,7 @@
       </w:pPr>
     </w:lvl>
   </w:abstractNum>
-  <w:abstractNum w:abstractNumId="1">
+  <w:abstractNum w:abstractNumId="1" w15:restartNumberingAfterBreak="0">
     <w:nsid w:val="1FDA339D"/>
     <w:multiLevelType w:val="multilevel"/>
     <w:tmpl w:val="61ECF036"/>
@@ -4713,7 +4483,7 @@
       </w:rPr>
     </w:lvl>
   </w:abstractNum>
-  <w:abstractNum w:abstractNumId="2">
+  <w:abstractNum w:abstractNumId="2" w15:restartNumberingAfterBreak="0">
     <w:nsid w:val="28F879AA"/>
     <w:multiLevelType w:val="hybridMultilevel"/>
     <w:tmpl w:val="51A0F8CC"/>
@@ -4803,7 +4573,7 @@
       </w:pPr>
     </w:lvl>
   </w:abstractNum>
-  <w:abstractNum w:abstractNumId="3">
+  <w:abstractNum w:abstractNumId="3" w15:restartNumberingAfterBreak="0">
     <w:nsid w:val="29B40606"/>
     <w:multiLevelType w:val="hybridMultilevel"/>
     <w:tmpl w:val="2DAED4D6"/>
@@ -4892,7 +4662,7 @@
       </w:pPr>
     </w:lvl>
   </w:abstractNum>
-  <w:abstractNum w:abstractNumId="4">
+  <w:abstractNum w:abstractNumId="4" w15:restartNumberingAfterBreak="0">
     <w:nsid w:val="2BAD4792"/>
     <w:multiLevelType w:val="hybridMultilevel"/>
     <w:tmpl w:val="E6726870"/>
@@ -5005,7 +4775,7 @@
       </w:rPr>
     </w:lvl>
   </w:abstractNum>
-  <w:abstractNum w:abstractNumId="5">
+  <w:abstractNum w:abstractNumId="5" w15:restartNumberingAfterBreak="0">
     <w:nsid w:val="2F6746B2"/>
     <w:multiLevelType w:val="hybridMultilevel"/>
     <w:tmpl w:val="AC52771C"/>
@@ -5095,7 +4865,7 @@
       </w:pPr>
     </w:lvl>
   </w:abstractNum>
-  <w:abstractNum w:abstractNumId="6">
+  <w:abstractNum w:abstractNumId="6" w15:restartNumberingAfterBreak="0">
     <w:nsid w:val="2FDC3C12"/>
     <w:multiLevelType w:val="hybridMultilevel"/>
     <w:tmpl w:val="7E52B084"/>
@@ -5184,7 +4954,7 @@
       </w:pPr>
     </w:lvl>
   </w:abstractNum>
-  <w:abstractNum w:abstractNumId="7">
+  <w:abstractNum w:abstractNumId="7" w15:restartNumberingAfterBreak="0">
     <w:nsid w:val="38111C8D"/>
     <w:multiLevelType w:val="hybridMultilevel"/>
     <w:tmpl w:val="F85441E4"/>
@@ -5270,7 +5040,7 @@
       </w:pPr>
     </w:lvl>
   </w:abstractNum>
-  <w:abstractNum w:abstractNumId="8">
+  <w:abstractNum w:abstractNumId="8" w15:restartNumberingAfterBreak="0">
     <w:nsid w:val="3BA86263"/>
     <w:multiLevelType w:val="hybridMultilevel"/>
     <w:tmpl w:val="65FAC740"/>
@@ -5383,7 +5153,7 @@
       </w:rPr>
     </w:lvl>
   </w:abstractNum>
-  <w:abstractNum w:abstractNumId="9">
+  <w:abstractNum w:abstractNumId="9" w15:restartNumberingAfterBreak="0">
     <w:nsid w:val="3CB37116"/>
     <w:multiLevelType w:val="hybridMultilevel"/>
     <w:tmpl w:val="36443F58"/>
@@ -5496,7 +5266,7 @@
       </w:rPr>
     </w:lvl>
   </w:abstractNum>
-  <w:abstractNum w:abstractNumId="10">
+  <w:abstractNum w:abstractNumId="10" w15:restartNumberingAfterBreak="0">
     <w:nsid w:val="447B5C6A"/>
     <w:multiLevelType w:val="hybridMultilevel"/>
     <w:tmpl w:val="AF12DCCE"/>
@@ -5609,7 +5379,7 @@
       </w:rPr>
     </w:lvl>
   </w:abstractNum>
-  <w:abstractNum w:abstractNumId="11">
+  <w:abstractNum w:abstractNumId="11" w15:restartNumberingAfterBreak="0">
     <w:nsid w:val="4A2F2596"/>
     <w:multiLevelType w:val="hybridMultilevel"/>
     <w:tmpl w:val="D1B4623A"/>
@@ -5722,7 +5492,7 @@
       </w:rPr>
     </w:lvl>
   </w:abstractNum>
-  <w:abstractNum w:abstractNumId="12">
+  <w:abstractNum w:abstractNumId="12" w15:restartNumberingAfterBreak="0">
     <w:nsid w:val="61862B48"/>
     <w:multiLevelType w:val="hybridMultilevel"/>
     <w:tmpl w:val="ADC2A166"/>
@@ -5878,7 +5648,7 @@
 </file>
 
 <file path=word/styles.xml><?xml version="1.0" encoding="utf-8"?>
-<w:styles xmlns:r="http://schemas.openxmlformats.org/officeDocument/2006/relationships" xmlns:w="http://schemas.openxmlformats.org/wordprocessingml/2006/main">
+<w:styles xmlns:mc="http://schemas.openxmlformats.org/markup-compatibility/2006" xmlns:r="http://schemas.openxmlformats.org/officeDocument/2006/relationships" xmlns:w="http://schemas.openxmlformats.org/wordprocessingml/2006/main" xmlns:w14="http://schemas.microsoft.com/office/word/2010/wordml" xmlns:w15="http://schemas.microsoft.com/office/word/2012/wordml" xmlns:w16se="http://schemas.microsoft.com/office/word/2015/wordml/symex" mc:Ignorable="w14 w15 w16se">
   <w:docDefaults>
     <w:rPrDefault>
       <w:rPr>
@@ -5888,146 +5658,378 @@
     </w:rPrDefault>
     <w:pPrDefault/>
   </w:docDefaults>
-  <w:latentStyles w:defLockedState="0" w:defUIPriority="99" w:defSemiHidden="1" w:defUnhideWhenUsed="1" w:defQFormat="0" w:count="267">
-    <w:lsdException w:name="Normal" w:semiHidden="0" w:uiPriority="0" w:unhideWhenUsed="0" w:qFormat="1"/>
-    <w:lsdException w:name="heading 1" w:semiHidden="0" w:uiPriority="9" w:unhideWhenUsed="0" w:qFormat="1"/>
-    <w:lsdException w:name="heading 2" w:uiPriority="9" w:qFormat="1"/>
-    <w:lsdException w:name="heading 3" w:uiPriority="9" w:qFormat="1"/>
-    <w:lsdException w:name="heading 4" w:uiPriority="9" w:qFormat="1"/>
-    <w:lsdException w:name="heading 5" w:uiPriority="9" w:qFormat="1"/>
-    <w:lsdException w:name="heading 6" w:uiPriority="9" w:qFormat="1"/>
-    <w:lsdException w:name="heading 7" w:uiPriority="9" w:qFormat="1"/>
-    <w:lsdException w:name="heading 8" w:uiPriority="9" w:qFormat="1"/>
-    <w:lsdException w:name="heading 9" w:uiPriority="9" w:qFormat="1"/>
-    <w:lsdException w:name="toc 1" w:uiPriority="39"/>
-    <w:lsdException w:name="toc 2" w:uiPriority="39"/>
-    <w:lsdException w:name="toc 3" w:uiPriority="39"/>
-    <w:lsdException w:name="toc 4" w:uiPriority="39"/>
-    <w:lsdException w:name="toc 5" w:uiPriority="39"/>
-    <w:lsdException w:name="toc 6" w:uiPriority="39"/>
-    <w:lsdException w:name="toc 7" w:uiPriority="39"/>
-    <w:lsdException w:name="toc 8" w:uiPriority="39"/>
-    <w:lsdException w:name="toc 9" w:uiPriority="39"/>
-    <w:lsdException w:name="caption" w:uiPriority="35" w:qFormat="1"/>
-    <w:lsdException w:name="Title" w:semiHidden="0" w:uiPriority="10" w:unhideWhenUsed="0" w:qFormat="1"/>
-    <w:lsdException w:name="Default Paragraph Font" w:uiPriority="1"/>
-    <w:lsdException w:name="Body Text" w:uiPriority="0"/>
-    <w:lsdException w:name="Subtitle" w:semiHidden="0" w:uiPriority="11" w:unhideWhenUsed="0" w:qFormat="1"/>
-    <w:lsdException w:name="Strong" w:semiHidden="0" w:uiPriority="22" w:unhideWhenUsed="0" w:qFormat="1"/>
-    <w:lsdException w:name="Emphasis" w:semiHidden="0" w:uiPriority="20" w:unhideWhenUsed="0" w:qFormat="1"/>
-    <w:lsdException w:name="Normal (Web)" w:uiPriority="0"/>
-    <w:lsdException w:name="Table Grid" w:semiHidden="0" w:uiPriority="59" w:unhideWhenUsed="0"/>
-    <w:lsdException w:name="Placeholder Text" w:unhideWhenUsed="0"/>
-    <w:lsdException w:name="No Spacing" w:semiHidden="0" w:uiPriority="1" w:unhideWhenUsed="0" w:qFormat="1"/>
-    <w:lsdException w:name="Light Shading" w:semiHidden="0" w:uiPriority="60" w:unhideWhenUsed="0"/>
-    <w:lsdException w:name="Light List" w:semiHidden="0" w:uiPriority="61" w:unhideWhenUsed="0"/>
-    <w:lsdException w:name="Light Grid" w:semiHidden="0" w:uiPriority="62" w:unhideWhenUsed="0"/>
-    <w:lsdException w:name="Medium Shading 1" w:semiHidden="0" w:uiPriority="63" w:unhideWhenUsed="0"/>
-    <w:lsdException w:name="Medium Shading 2" w:semiHidden="0" w:uiPriority="64" w:unhideWhenUsed="0"/>
-    <w:lsdException w:name="Medium List 1" w:semiHidden="0" w:uiPriority="65" w:unhideWhenUsed="0"/>
-    <w:lsdException w:name="Medium List 2" w:semiHidden="0" w:uiPriority="66" w:unhideWhenUsed="0"/>
-    <w:lsdException w:name="Medium Grid 1" w:semiHidden="0" w:uiPriority="67" w:unhideWhenUsed="0"/>
-    <w:lsdException w:name="Medium Grid 2" w:semiHidden="0" w:uiPriority="68" w:unhideWhenUsed="0"/>
-    <w:lsdException w:name="Medium Grid 3" w:semiHidden="0" w:uiPriority="69" w:unhideWhenUsed="0"/>
-    <w:lsdException w:name="Dark List" w:semiHidden="0" w:uiPriority="70" w:unhideWhenUsed="0"/>
-    <w:lsdException w:name="Colorful Shading" w:semiHidden="0" w:uiPriority="71" w:unhideWhenUsed="0"/>
-    <w:lsdException w:name="Colorful List" w:semiHidden="0" w:uiPriority="72" w:unhideWhenUsed="0"/>
-    <w:lsdException w:name="Colorful Grid" w:semiHidden="0" w:uiPriority="73" w:unhideWhenUsed="0"/>
-    <w:lsdException w:name="Light Shading Accent 1" w:semiHidden="0" w:uiPriority="60" w:unhideWhenUsed="0"/>
-    <w:lsdException w:name="Light List Accent 1" w:semiHidden="0" w:uiPriority="61" w:unhideWhenUsed="0"/>
-    <w:lsdException w:name="Light Grid Accent 1" w:semiHidden="0" w:uiPriority="62" w:unhideWhenUsed="0"/>
-    <w:lsdException w:name="Medium Shading 1 Accent 1" w:semiHidden="0" w:uiPriority="63" w:unhideWhenUsed="0"/>
-    <w:lsdException w:name="Medium Shading 2 Accent 1" w:semiHidden="0" w:uiPriority="64" w:unhideWhenUsed="0"/>
-    <w:lsdException w:name="Medium List 1 Accent 1" w:semiHidden="0" w:uiPriority="65" w:unhideWhenUsed="0"/>
-    <w:lsdException w:name="Revision" w:unhideWhenUsed="0"/>
-    <w:lsdException w:name="List Paragraph" w:semiHidden="0" w:uiPriority="34" w:unhideWhenUsed="0" w:qFormat="1"/>
-    <w:lsdException w:name="Quote" w:semiHidden="0" w:uiPriority="29" w:unhideWhenUsed="0" w:qFormat="1"/>
-    <w:lsdException w:name="Intense Quote" w:semiHidden="0" w:uiPriority="30" w:unhideWhenUsed="0" w:qFormat="1"/>
-    <w:lsdException w:name="Medium List 2 Accent 1" w:semiHidden="0" w:uiPriority="66" w:unhideWhenUsed="0"/>
-    <w:lsdException w:name="Medium Grid 1 Accent 1" w:semiHidden="0" w:uiPriority="67" w:unhideWhenUsed="0"/>
-    <w:lsdException w:name="Medium Grid 2 Accent 1" w:semiHidden="0" w:uiPriority="68" w:unhideWhenUsed="0"/>
-    <w:lsdException w:name="Medium Grid 3 Accent 1" w:semiHidden="0" w:uiPriority="69" w:unhideWhenUsed="0"/>
-    <w:lsdException w:name="Dark List Accent 1" w:semiHidden="0" w:uiPriority="70" w:unhideWhenUsed="0"/>
-    <w:lsdException w:name="Colorful Shading Accent 1" w:semiHidden="0" w:uiPriority="71" w:unhideWhenUsed="0"/>
-    <w:lsdException w:name="Colorful List Accent 1" w:semiHidden="0" w:uiPriority="72" w:unhideWhenUsed="0"/>
-    <w:lsdException w:name="Colorful Grid Accent 1" w:semiHidden="0" w:uiPriority="73" w:unhideWhenUsed="0"/>
-    <w:lsdException w:name="Light Shading Accent 2" w:semiHidden="0" w:uiPriority="60" w:unhideWhenUsed="0"/>
-    <w:lsdException w:name="Light List Accent 2" w:semiHidden="0" w:uiPriority="61" w:unhideWhenUsed="0"/>
-    <w:lsdException w:name="Light Grid Accent 2" w:semiHidden="0" w:uiPriority="62" w:unhideWhenUsed="0"/>
-    <w:lsdException w:name="Medium Shading 1 Accent 2" w:semiHidden="0" w:uiPriority="63" w:unhideWhenUsed="0"/>
-    <w:lsdException w:name="Medium Shading 2 Accent 2" w:semiHidden="0" w:uiPriority="64" w:unhideWhenUsed="0"/>
-    <w:lsdException w:name="Medium List 1 Accent 2" w:semiHidden="0" w:uiPriority="65" w:unhideWhenUsed="0"/>
-    <w:lsdException w:name="Medium List 2 Accent 2" w:semiHidden="0" w:uiPriority="66" w:unhideWhenUsed="0"/>
-    <w:lsdException w:name="Medium Grid 1 Accent 2" w:semiHidden="0" w:uiPriority="67" w:unhideWhenUsed="0"/>
-    <w:lsdException w:name="Medium Grid 2 Accent 2" w:semiHidden="0" w:uiPriority="68" w:unhideWhenUsed="0"/>
-    <w:lsdException w:name="Medium Grid 3 Accent 2" w:semiHidden="0" w:uiPriority="69" w:unhideWhenUsed="0"/>
-    <w:lsdException w:name="Dark List Accent 2" w:semiHidden="0" w:uiPriority="70" w:unhideWhenUsed="0"/>
-    <w:lsdException w:name="Colorful Shading Accent 2" w:semiHidden="0" w:uiPriority="71" w:unhideWhenUsed="0"/>
-    <w:lsdException w:name="Colorful List Accent 2" w:semiHidden="0" w:uiPriority="72" w:unhideWhenUsed="0"/>
-    <w:lsdException w:name="Colorful Grid Accent 2" w:semiHidden="0" w:uiPriority="73" w:unhideWhenUsed="0"/>
-    <w:lsdException w:name="Light Shading Accent 3" w:semiHidden="0" w:uiPriority="60" w:unhideWhenUsed="0"/>
-    <w:lsdException w:name="Light List Accent 3" w:semiHidden="0" w:uiPriority="61" w:unhideWhenUsed="0"/>
-    <w:lsdException w:name="Light Grid Accent 3" w:semiHidden="0" w:uiPriority="62" w:unhideWhenUsed="0"/>
-    <w:lsdException w:name="Medium Shading 1 Accent 3" w:semiHidden="0" w:uiPriority="63" w:unhideWhenUsed="0"/>
-    <w:lsdException w:name="Medium Shading 2 Accent 3" w:semiHidden="0" w:uiPriority="64" w:unhideWhenUsed="0"/>
-    <w:lsdException w:name="Medium List 1 Accent 3" w:semiHidden="0" w:uiPriority="65" w:unhideWhenUsed="0"/>
-    <w:lsdException w:name="Medium List 2 Accent 3" w:semiHidden="0" w:uiPriority="66" w:unhideWhenUsed="0"/>
-    <w:lsdException w:name="Medium Grid 1 Accent 3" w:semiHidden="0" w:uiPriority="67" w:unhideWhenUsed="0"/>
-    <w:lsdException w:name="Medium Grid 2 Accent 3" w:semiHidden="0" w:uiPriority="68" w:unhideWhenUsed="0"/>
-    <w:lsdException w:name="Medium Grid 3 Accent 3" w:semiHidden="0" w:uiPriority="69" w:unhideWhenUsed="0"/>
-    <w:lsdException w:name="Dark List Accent 3" w:semiHidden="0" w:uiPriority="70" w:unhideWhenUsed="0"/>
-    <w:lsdException w:name="Colorful Shading Accent 3" w:semiHidden="0" w:uiPriority="71" w:unhideWhenUsed="0"/>
-    <w:lsdException w:name="Colorful List Accent 3" w:semiHidden="0" w:uiPriority="72" w:unhideWhenUsed="0"/>
-    <w:lsdException w:name="Colorful Grid Accent 3" w:semiHidden="0" w:uiPriority="73" w:unhideWhenUsed="0"/>
-    <w:lsdException w:name="Light Shading Accent 4" w:semiHidden="0" w:uiPriority="60" w:unhideWhenUsed="0"/>
-    <w:lsdException w:name="Light List Accent 4" w:semiHidden="0" w:uiPriority="61" w:unhideWhenUsed="0"/>
-    <w:lsdException w:name="Light Grid Accent 4" w:semiHidden="0" w:uiPriority="62" w:unhideWhenUsed="0"/>
-    <w:lsdException w:name="Medium Shading 1 Accent 4" w:semiHidden="0" w:uiPriority="63" w:unhideWhenUsed="0"/>
-    <w:lsdException w:name="Medium Shading 2 Accent 4" w:semiHidden="0" w:uiPriority="64" w:unhideWhenUsed="0"/>
-    <w:lsdException w:name="Medium List 1 Accent 4" w:semiHidden="0" w:uiPriority="65" w:unhideWhenUsed="0"/>
-    <w:lsdException w:name="Medium List 2 Accent 4" w:semiHidden="0" w:uiPriority="66" w:unhideWhenUsed="0"/>
-    <w:lsdException w:name="Medium Grid 1 Accent 4" w:semiHidden="0" w:uiPriority="67" w:unhideWhenUsed="0"/>
-    <w:lsdException w:name="Medium Grid 2 Accent 4" w:semiHidden="0" w:uiPriority="68" w:unhideWhenUsed="0"/>
-    <w:lsdException w:name="Medium Grid 3 Accent 4" w:semiHidden="0" w:uiPriority="69" w:unhideWhenUsed="0"/>
-    <w:lsdException w:name="Dark List Accent 4" w:semiHidden="0" w:uiPriority="70" w:unhideWhenUsed="0"/>
-    <w:lsdException w:name="Colorful Shading Accent 4" w:semiHidden="0" w:uiPriority="71" w:unhideWhenUsed="0"/>
-    <w:lsdException w:name="Colorful List Accent 4" w:semiHidden="0" w:uiPriority="72" w:unhideWhenUsed="0"/>
-    <w:lsdException w:name="Colorful Grid Accent 4" w:semiHidden="0" w:uiPriority="73" w:unhideWhenUsed="0"/>
-    <w:lsdException w:name="Light Shading Accent 5" w:semiHidden="0" w:uiPriority="60" w:unhideWhenUsed="0"/>
-    <w:lsdException w:name="Light List Accent 5" w:semiHidden="0" w:uiPriority="61" w:unhideWhenUsed="0"/>
-    <w:lsdException w:name="Light Grid Accent 5" w:semiHidden="0" w:uiPriority="62" w:unhideWhenUsed="0"/>
-    <w:lsdException w:name="Medium Shading 1 Accent 5" w:semiHidden="0" w:uiPriority="63" w:unhideWhenUsed="0"/>
-    <w:lsdException w:name="Medium Shading 2 Accent 5" w:semiHidden="0" w:uiPriority="64" w:unhideWhenUsed="0"/>
-    <w:lsdException w:name="Medium List 1 Accent 5" w:semiHidden="0" w:uiPriority="65" w:unhideWhenUsed="0"/>
-    <w:lsdException w:name="Medium List 2 Accent 5" w:semiHidden="0" w:uiPriority="66" w:unhideWhenUsed="0"/>
-    <w:lsdException w:name="Medium Grid 1 Accent 5" w:semiHidden="0" w:uiPriority="67" w:unhideWhenUsed="0"/>
-    <w:lsdException w:name="Medium Grid 2 Accent 5" w:semiHidden="0" w:uiPriority="68" w:unhideWhenUsed="0"/>
-    <w:lsdException w:name="Medium Grid 3 Accent 5" w:semiHidden="0" w:uiPriority="69" w:unhideWhenUsed="0"/>
-    <w:lsdException w:name="Dark List Accent 5" w:semiHidden="0" w:uiPriority="70" w:unhideWhenUsed="0"/>
-    <w:lsdException w:name="Colorful Shading Accent 5" w:semiHidden="0" w:uiPriority="71" w:unhideWhenUsed="0"/>
-    <w:lsdException w:name="Colorful List Accent 5" w:semiHidden="0" w:uiPriority="72" w:unhideWhenUsed="0"/>
-    <w:lsdException w:name="Colorful Grid Accent 5" w:semiHidden="0" w:uiPriority="73" w:unhideWhenUsed="0"/>
-    <w:lsdException w:name="Light Shading Accent 6" w:semiHidden="0" w:uiPriority="60" w:unhideWhenUsed="0"/>
-    <w:lsdException w:name="Light List Accent 6" w:semiHidden="0" w:uiPriority="61" w:unhideWhenUsed="0"/>
-    <w:lsdException w:name="Light Grid Accent 6" w:semiHidden="0" w:uiPriority="62" w:unhideWhenUsed="0"/>
-    <w:lsdException w:name="Medium Shading 1 Accent 6" w:semiHidden="0" w:uiPriority="63" w:unhideWhenUsed="0"/>
-    <w:lsdException w:name="Medium Shading 2 Accent 6" w:semiHidden="0" w:uiPriority="64" w:unhideWhenUsed="0"/>
-    <w:lsdException w:name="Medium List 1 Accent 6" w:semiHidden="0" w:uiPriority="65" w:unhideWhenUsed="0"/>
-    <w:lsdException w:name="Medium List 2 Accent 6" w:semiHidden="0" w:uiPriority="66" w:unhideWhenUsed="0"/>
-    <w:lsdException w:name="Medium Grid 1 Accent 6" w:semiHidden="0" w:uiPriority="67" w:unhideWhenUsed="0"/>
-    <w:lsdException w:name="Medium Grid 2 Accent 6" w:semiHidden="0" w:uiPriority="68" w:unhideWhenUsed="0"/>
-    <w:lsdException w:name="Medium Grid 3 Accent 6" w:semiHidden="0" w:uiPriority="69" w:unhideWhenUsed="0"/>
-    <w:lsdException w:name="Dark List Accent 6" w:semiHidden="0" w:uiPriority="70" w:unhideWhenUsed="0"/>
-    <w:lsdException w:name="Colorful Shading Accent 6" w:semiHidden="0" w:uiPriority="71" w:unhideWhenUsed="0"/>
-    <w:lsdException w:name="Colorful List Accent 6" w:semiHidden="0" w:uiPriority="72" w:unhideWhenUsed="0"/>
-    <w:lsdException w:name="Colorful Grid Accent 6" w:semiHidden="0" w:uiPriority="73" w:unhideWhenUsed="0"/>
-    <w:lsdException w:name="Subtle Emphasis" w:semiHidden="0" w:uiPriority="19" w:unhideWhenUsed="0" w:qFormat="1"/>
-    <w:lsdException w:name="Intense Emphasis" w:semiHidden="0" w:uiPriority="21" w:unhideWhenUsed="0" w:qFormat="1"/>
-    <w:lsdException w:name="Subtle Reference" w:semiHidden="0" w:uiPriority="31" w:unhideWhenUsed="0" w:qFormat="1"/>
-    <w:lsdException w:name="Intense Reference" w:semiHidden="0" w:uiPriority="32" w:unhideWhenUsed="0" w:qFormat="1"/>
-    <w:lsdException w:name="Book Title" w:semiHidden="0" w:uiPriority="33" w:unhideWhenUsed="0" w:qFormat="1"/>
-    <w:lsdException w:name="Bibliography" w:uiPriority="37"/>
-    <w:lsdException w:name="TOC Heading" w:uiPriority="39" w:qFormat="1"/>
+  <w:latentStyles w:defLockedState="0" w:defUIPriority="99" w:defSemiHidden="0" w:defUnhideWhenUsed="0" w:defQFormat="0" w:count="371">
+    <w:lsdException w:name="Normal" w:uiPriority="0" w:qFormat="1"/>
+    <w:lsdException w:name="heading 1" w:uiPriority="9" w:qFormat="1"/>
+    <w:lsdException w:name="heading 2" w:semiHidden="1" w:uiPriority="9" w:unhideWhenUsed="1" w:qFormat="1"/>
+    <w:lsdException w:name="heading 3" w:semiHidden="1" w:uiPriority="9" w:unhideWhenUsed="1" w:qFormat="1"/>
+    <w:lsdException w:name="heading 4" w:semiHidden="1" w:uiPriority="9" w:unhideWhenUsed="1" w:qFormat="1"/>
+    <w:lsdException w:name="heading 5" w:semiHidden="1" w:uiPriority="9" w:unhideWhenUsed="1" w:qFormat="1"/>
+    <w:lsdException w:name="heading 6" w:semiHidden="1" w:uiPriority="9" w:unhideWhenUsed="1" w:qFormat="1"/>
+    <w:lsdException w:name="heading 7" w:semiHidden="1" w:uiPriority="9" w:unhideWhenUsed="1" w:qFormat="1"/>
+    <w:lsdException w:name="heading 8" w:semiHidden="1" w:uiPriority="9" w:unhideWhenUsed="1" w:qFormat="1"/>
+    <w:lsdException w:name="heading 9" w:semiHidden="1" w:uiPriority="9" w:unhideWhenUsed="1" w:qFormat="1"/>
+    <w:lsdException w:name="index 1" w:semiHidden="1" w:unhideWhenUsed="1"/>
+    <w:lsdException w:name="index 2" w:semiHidden="1" w:unhideWhenUsed="1"/>
+    <w:lsdException w:name="index 3" w:semiHidden="1" w:unhideWhenUsed="1"/>
+    <w:lsdException w:name="index 4" w:semiHidden="1" w:unhideWhenUsed="1"/>
+    <w:lsdException w:name="index 5" w:semiHidden="1" w:unhideWhenUsed="1"/>
+    <w:lsdException w:name="index 6" w:semiHidden="1" w:unhideWhenUsed="1"/>
+    <w:lsdException w:name="index 7" w:semiHidden="1" w:unhideWhenUsed="1"/>
+    <w:lsdException w:name="index 8" w:semiHidden="1" w:unhideWhenUsed="1"/>
+    <w:lsdException w:name="index 9" w:semiHidden="1" w:unhideWhenUsed="1"/>
+    <w:lsdException w:name="toc 1" w:semiHidden="1" w:uiPriority="39" w:unhideWhenUsed="1"/>
+    <w:lsdException w:name="toc 2" w:semiHidden="1" w:uiPriority="39" w:unhideWhenUsed="1"/>
+    <w:lsdException w:name="toc 3" w:semiHidden="1" w:uiPriority="39" w:unhideWhenUsed="1"/>
+    <w:lsdException w:name="toc 4" w:semiHidden="1" w:uiPriority="39" w:unhideWhenUsed="1"/>
+    <w:lsdException w:name="toc 5" w:semiHidden="1" w:uiPriority="39" w:unhideWhenUsed="1"/>
+    <w:lsdException w:name="toc 6" w:semiHidden="1" w:uiPriority="39" w:unhideWhenUsed="1"/>
+    <w:lsdException w:name="toc 7" w:semiHidden="1" w:uiPriority="39" w:unhideWhenUsed="1"/>
+    <w:lsdException w:name="toc 8" w:semiHidden="1" w:uiPriority="39" w:unhideWhenUsed="1"/>
+    <w:lsdException w:name="toc 9" w:semiHidden="1" w:uiPriority="39" w:unhideWhenUsed="1"/>
+    <w:lsdException w:name="Normal Indent" w:semiHidden="1" w:unhideWhenUsed="1"/>
+    <w:lsdException w:name="footnote text" w:semiHidden="1" w:unhideWhenUsed="1"/>
+    <w:lsdException w:name="annotation text" w:semiHidden="1" w:unhideWhenUsed="1"/>
+    <w:lsdException w:name="header" w:semiHidden="1" w:unhideWhenUsed="1"/>
+    <w:lsdException w:name="footer" w:semiHidden="1" w:unhideWhenUsed="1"/>
+    <w:lsdException w:name="index heading" w:semiHidden="1" w:unhideWhenUsed="1"/>
+    <w:lsdException w:name="caption" w:semiHidden="1" w:uiPriority="35" w:unhideWhenUsed="1" w:qFormat="1"/>
+    <w:lsdException w:name="table of figures" w:semiHidden="1" w:unhideWhenUsed="1"/>
+    <w:lsdException w:name="envelope address" w:semiHidden="1" w:unhideWhenUsed="1"/>
+    <w:lsdException w:name="envelope return" w:semiHidden="1" w:unhideWhenUsed="1"/>
+    <w:lsdException w:name="footnote reference" w:semiHidden="1" w:unhideWhenUsed="1"/>
+    <w:lsdException w:name="annotation reference" w:semiHidden="1" w:unhideWhenUsed="1"/>
+    <w:lsdException w:name="line number" w:semiHidden="1" w:unhideWhenUsed="1"/>
+    <w:lsdException w:name="page number" w:semiHidden="1" w:unhideWhenUsed="1"/>
+    <w:lsdException w:name="endnote reference" w:semiHidden="1" w:unhideWhenUsed="1"/>
+    <w:lsdException w:name="endnote text" w:semiHidden="1" w:unhideWhenUsed="1"/>
+    <w:lsdException w:name="table of authorities" w:semiHidden="1" w:unhideWhenUsed="1"/>
+    <w:lsdException w:name="macro" w:semiHidden="1" w:unhideWhenUsed="1"/>
+    <w:lsdException w:name="toa heading" w:semiHidden="1" w:unhideWhenUsed="1"/>
+    <w:lsdException w:name="List" w:semiHidden="1" w:unhideWhenUsed="1"/>
+    <w:lsdException w:name="List Bullet" w:semiHidden="1" w:unhideWhenUsed="1"/>
+    <w:lsdException w:name="List Number" w:semiHidden="1" w:unhideWhenUsed="1"/>
+    <w:lsdException w:name="List 2" w:semiHidden="1" w:unhideWhenUsed="1"/>
+    <w:lsdException w:name="List 3" w:semiHidden="1" w:unhideWhenUsed="1"/>
+    <w:lsdException w:name="List 4" w:semiHidden="1" w:unhideWhenUsed="1"/>
+    <w:lsdException w:name="List 5" w:semiHidden="1" w:unhideWhenUsed="1"/>
+    <w:lsdException w:name="List Bullet 2" w:semiHidden="1" w:unhideWhenUsed="1"/>
+    <w:lsdException w:name="List Bullet 3" w:semiHidden="1" w:unhideWhenUsed="1"/>
+    <w:lsdException w:name="List Bullet 4" w:semiHidden="1" w:unhideWhenUsed="1"/>
+    <w:lsdException w:name="List Bullet 5" w:semiHidden="1" w:unhideWhenUsed="1"/>
+    <w:lsdException w:name="List Number 2" w:semiHidden="1" w:unhideWhenUsed="1"/>
+    <w:lsdException w:name="List Number 3" w:semiHidden="1" w:unhideWhenUsed="1"/>
+    <w:lsdException w:name="List Number 4" w:semiHidden="1" w:unhideWhenUsed="1"/>
+    <w:lsdException w:name="List Number 5" w:semiHidden="1" w:unhideWhenUsed="1"/>
+    <w:lsdException w:name="Title" w:uiPriority="10" w:qFormat="1"/>
+    <w:lsdException w:name="Closing" w:semiHidden="1" w:unhideWhenUsed="1"/>
+    <w:lsdException w:name="Signature" w:semiHidden="1" w:unhideWhenUsed="1"/>
+    <w:lsdException w:name="Default Paragraph Font" w:semiHidden="1" w:uiPriority="1" w:unhideWhenUsed="1"/>
+    <w:lsdException w:name="Body Text" w:semiHidden="1" w:uiPriority="0" w:unhideWhenUsed="1"/>
+    <w:lsdException w:name="Body Text Indent" w:semiHidden="1" w:unhideWhenUsed="1"/>
+    <w:lsdException w:name="List Continue" w:semiHidden="1" w:unhideWhenUsed="1"/>
+    <w:lsdException w:name="List Continue 2" w:semiHidden="1" w:unhideWhenUsed="1"/>
+    <w:lsdException w:name="List Continue 3" w:semiHidden="1" w:unhideWhenUsed="1"/>
+    <w:lsdException w:name="List Continue 4" w:semiHidden="1" w:unhideWhenUsed="1"/>
+    <w:lsdException w:name="List Continue 5" w:semiHidden="1" w:unhideWhenUsed="1"/>
+    <w:lsdException w:name="Message Header" w:semiHidden="1" w:unhideWhenUsed="1"/>
+    <w:lsdException w:name="Subtitle" w:uiPriority="11" w:qFormat="1"/>
+    <w:lsdException w:name="Salutation" w:semiHidden="1" w:unhideWhenUsed="1"/>
+    <w:lsdException w:name="Date" w:semiHidden="1" w:unhideWhenUsed="1"/>
+    <w:lsdException w:name="Body Text First Indent" w:semiHidden="1" w:unhideWhenUsed="1"/>
+    <w:lsdException w:name="Body Text First Indent 2" w:semiHidden="1" w:unhideWhenUsed="1"/>
+    <w:lsdException w:name="Note Heading" w:semiHidden="1" w:unhideWhenUsed="1"/>
+    <w:lsdException w:name="Body Text 2" w:semiHidden="1" w:unhideWhenUsed="1"/>
+    <w:lsdException w:name="Body Text 3" w:semiHidden="1" w:unhideWhenUsed="1"/>
+    <w:lsdException w:name="Body Text Indent 2" w:semiHidden="1" w:unhideWhenUsed="1"/>
+    <w:lsdException w:name="Body Text Indent 3" w:semiHidden="1" w:unhideWhenUsed="1"/>
+    <w:lsdException w:name="Block Text" w:semiHidden="1" w:unhideWhenUsed="1"/>
+    <w:lsdException w:name="Hyperlink" w:semiHidden="1" w:unhideWhenUsed="1"/>
+    <w:lsdException w:name="FollowedHyperlink" w:semiHidden="1" w:unhideWhenUsed="1"/>
+    <w:lsdException w:name="Strong" w:uiPriority="22" w:qFormat="1"/>
+    <w:lsdException w:name="Emphasis" w:uiPriority="20" w:qFormat="1"/>
+    <w:lsdException w:name="Document Map" w:semiHidden="1" w:unhideWhenUsed="1"/>
+    <w:lsdException w:name="Plain Text" w:semiHidden="1" w:unhideWhenUsed="1"/>
+    <w:lsdException w:name="E-mail Signature" w:semiHidden="1" w:unhideWhenUsed="1"/>
+    <w:lsdException w:name="HTML Top of Form" w:semiHidden="1" w:unhideWhenUsed="1"/>
+    <w:lsdException w:name="HTML Bottom of Form" w:semiHidden="1" w:unhideWhenUsed="1"/>
+    <w:lsdException w:name="Normal (Web)" w:semiHidden="1" w:uiPriority="0" w:unhideWhenUsed="1"/>
+    <w:lsdException w:name="HTML Acronym" w:semiHidden="1" w:unhideWhenUsed="1"/>
+    <w:lsdException w:name="HTML Address" w:semiHidden="1" w:unhideWhenUsed="1"/>
+    <w:lsdException w:name="HTML Cite" w:semiHidden="1" w:unhideWhenUsed="1"/>
+    <w:lsdException w:name="HTML Code" w:semiHidden="1" w:unhideWhenUsed="1"/>
+    <w:lsdException w:name="HTML Definition" w:semiHidden="1" w:unhideWhenUsed="1"/>
+    <w:lsdException w:name="HTML Keyboard" w:semiHidden="1" w:unhideWhenUsed="1"/>
+    <w:lsdException w:name="HTML Preformatted" w:semiHidden="1" w:unhideWhenUsed="1"/>
+    <w:lsdException w:name="HTML Sample" w:semiHidden="1" w:unhideWhenUsed="1"/>
+    <w:lsdException w:name="HTML Typewriter" w:semiHidden="1" w:unhideWhenUsed="1"/>
+    <w:lsdException w:name="HTML Variable" w:semiHidden="1" w:unhideWhenUsed="1"/>
+    <w:lsdException w:name="Normal Table" w:semiHidden="1" w:unhideWhenUsed="1"/>
+    <w:lsdException w:name="annotation subject" w:semiHidden="1" w:unhideWhenUsed="1"/>
+    <w:lsdException w:name="No List" w:semiHidden="1" w:unhideWhenUsed="1"/>
+    <w:lsdException w:name="Outline List 1" w:semiHidden="1" w:unhideWhenUsed="1"/>
+    <w:lsdException w:name="Outline List 2" w:semiHidden="1" w:unhideWhenUsed="1"/>
+    <w:lsdException w:name="Outline List 3" w:semiHidden="1" w:unhideWhenUsed="1"/>
+    <w:lsdException w:name="Table Simple 1" w:semiHidden="1" w:unhideWhenUsed="1"/>
+    <w:lsdException w:name="Table Simple 2" w:semiHidden="1" w:unhideWhenUsed="1"/>
+    <w:lsdException w:name="Table Simple 3" w:semiHidden="1" w:unhideWhenUsed="1"/>
+    <w:lsdException w:name="Table Classic 1" w:semiHidden="1" w:unhideWhenUsed="1"/>
+    <w:lsdException w:name="Table Classic 2" w:semiHidden="1" w:unhideWhenUsed="1"/>
+    <w:lsdException w:name="Table Classic 3" w:semiHidden="1" w:unhideWhenUsed="1"/>
+    <w:lsdException w:name="Table Classic 4" w:semiHidden="1" w:unhideWhenUsed="1"/>
+    <w:lsdException w:name="Table Colorful 1" w:semiHidden="1" w:unhideWhenUsed="1"/>
+    <w:lsdException w:name="Table Colorful 2" w:semiHidden="1" w:unhideWhenUsed="1"/>
+    <w:lsdException w:name="Table Colorful 3" w:semiHidden="1" w:unhideWhenUsed="1"/>
+    <w:lsdException w:name="Table Columns 1" w:semiHidden="1" w:unhideWhenUsed="1"/>
+    <w:lsdException w:name="Table Columns 2" w:semiHidden="1" w:unhideWhenUsed="1"/>
+    <w:lsdException w:name="Table Columns 3" w:semiHidden="1" w:unhideWhenUsed="1"/>
+    <w:lsdException w:name="Table Columns 4" w:semiHidden="1" w:unhideWhenUsed="1"/>
+    <w:lsdException w:name="Table Columns 5" w:semiHidden="1" w:unhideWhenUsed="1"/>
+    <w:lsdException w:name="Table Grid 1" w:semiHidden="1" w:unhideWhenUsed="1"/>
+    <w:lsdException w:name="Table Grid 2" w:semiHidden="1" w:unhideWhenUsed="1"/>
+    <w:lsdException w:name="Table Grid 3" w:semiHidden="1" w:unhideWhenUsed="1"/>
+    <w:lsdException w:name="Table Grid 4" w:semiHidden="1" w:unhideWhenUsed="1"/>
+    <w:lsdException w:name="Table Grid 5" w:semiHidden="1" w:unhideWhenUsed="1"/>
+    <w:lsdException w:name="Table Grid 6" w:semiHidden="1" w:unhideWhenUsed="1"/>
+    <w:lsdException w:name="Table Grid 7" w:semiHidden="1" w:unhideWhenUsed="1"/>
+    <w:lsdException w:name="Table Grid 8" w:semiHidden="1" w:unhideWhenUsed="1"/>
+    <w:lsdException w:name="Table List 1" w:semiHidden="1" w:unhideWhenUsed="1"/>
+    <w:lsdException w:name="Table List 2" w:semiHidden="1" w:unhideWhenUsed="1"/>
+    <w:lsdException w:name="Table List 3" w:semiHidden="1" w:unhideWhenUsed="1"/>
+    <w:lsdException w:name="Table List 4" w:semiHidden="1" w:unhideWhenUsed="1"/>
+    <w:lsdException w:name="Table List 5" w:semiHidden="1" w:unhideWhenUsed="1"/>
+    <w:lsdException w:name="Table List 6" w:semiHidden="1" w:unhideWhenUsed="1"/>
+    <w:lsdException w:name="Table List 7" w:semiHidden="1" w:unhideWhenUsed="1"/>
+    <w:lsdException w:name="Table List 8" w:semiHidden="1" w:unhideWhenUsed="1"/>
+    <w:lsdException w:name="Table 3D effects 1" w:semiHidden="1" w:unhideWhenUsed="1"/>
+    <w:lsdException w:name="Table 3D effects 2" w:semiHidden="1" w:unhideWhenUsed="1"/>
+    <w:lsdException w:name="Table 3D effects 3" w:semiHidden="1" w:unhideWhenUsed="1"/>
+    <w:lsdException w:name="Table Contemporary" w:semiHidden="1" w:unhideWhenUsed="1"/>
+    <w:lsdException w:name="Table Elegant" w:semiHidden="1" w:unhideWhenUsed="1"/>
+    <w:lsdException w:name="Table Professional" w:semiHidden="1" w:unhideWhenUsed="1"/>
+    <w:lsdException w:name="Table Subtle 1" w:semiHidden="1" w:unhideWhenUsed="1"/>
+    <w:lsdException w:name="Table Subtle 2" w:semiHidden="1" w:unhideWhenUsed="1"/>
+    <w:lsdException w:name="Table Web 1" w:semiHidden="1" w:unhideWhenUsed="1"/>
+    <w:lsdException w:name="Table Web 2" w:semiHidden="1" w:unhideWhenUsed="1"/>
+    <w:lsdException w:name="Table Web 3" w:semiHidden="1" w:unhideWhenUsed="1"/>
+    <w:lsdException w:name="Balloon Text" w:semiHidden="1" w:unhideWhenUsed="1"/>
+    <w:lsdException w:name="Table Grid" w:uiPriority="59"/>
+    <w:lsdException w:name="Table Theme" w:semiHidden="1" w:unhideWhenUsed="1"/>
+    <w:lsdException w:name="Placeholder Text" w:semiHidden="1"/>
+    <w:lsdException w:name="No Spacing" w:uiPriority="1" w:qFormat="1"/>
+    <w:lsdException w:name="Light Shading" w:uiPriority="60"/>
+    <w:lsdException w:name="Light List" w:uiPriority="61"/>
+    <w:lsdException w:name="Light Grid" w:uiPriority="62"/>
+    <w:lsdException w:name="Medium Shading 1" w:uiPriority="63"/>
+    <w:lsdException w:name="Medium Shading 2" w:uiPriority="64"/>
+    <w:lsdException w:name="Medium List 1" w:uiPriority="65"/>
+    <w:lsdException w:name="Medium List 2" w:uiPriority="66"/>
+    <w:lsdException w:name="Medium Grid 1" w:uiPriority="67"/>
+    <w:lsdException w:name="Medium Grid 2" w:uiPriority="68"/>
+    <w:lsdException w:name="Medium Grid 3" w:uiPriority="69"/>
+    <w:lsdException w:name="Dark List" w:uiPriority="70"/>
+    <w:lsdException w:name="Colorful Shading" w:uiPriority="71"/>
+    <w:lsdException w:name="Colorful List" w:uiPriority="72"/>
+    <w:lsdException w:name="Colorful Grid" w:uiPriority="73"/>
+    <w:lsdException w:name="Light Shading Accent 1" w:uiPriority="60"/>
+    <w:lsdException w:name="Light List Accent 1" w:uiPriority="61"/>
+    <w:lsdException w:name="Light Grid Accent 1" w:uiPriority="62"/>
+    <w:lsdException w:name="Medium Shading 1 Accent 1" w:uiPriority="63"/>
+    <w:lsdException w:name="Medium Shading 2 Accent 1" w:uiPriority="64"/>
+    <w:lsdException w:name="Medium List 1 Accent 1" w:uiPriority="65"/>
+    <w:lsdException w:name="Revision" w:semiHidden="1"/>
+    <w:lsdException w:name="List Paragraph" w:uiPriority="34" w:qFormat="1"/>
+    <w:lsdException w:name="Quote" w:uiPriority="29" w:qFormat="1"/>
+    <w:lsdException w:name="Intense Quote" w:uiPriority="30" w:qFormat="1"/>
+    <w:lsdException w:name="Medium List 2 Accent 1" w:uiPriority="66"/>
+    <w:lsdException w:name="Medium Grid 1 Accent 1" w:uiPriority="67"/>
+    <w:lsdException w:name="Medium Grid 2 Accent 1" w:uiPriority="68"/>
+    <w:lsdException w:name="Medium Grid 3 Accent 1" w:uiPriority="69"/>
+    <w:lsdException w:name="Dark List Accent 1" w:uiPriority="70"/>
+    <w:lsdException w:name="Colorful Shading Accent 1" w:uiPriority="71"/>
+    <w:lsdException w:name="Colorful List Accent 1" w:uiPriority="72"/>
+    <w:lsdException w:name="Colorful Grid Accent 1" w:uiPriority="73"/>
+    <w:lsdException w:name="Light Shading Accent 2" w:uiPriority="60"/>
+    <w:lsdException w:name="Light List Accent 2" w:uiPriority="61"/>
+    <w:lsdException w:name="Light Grid Accent 2" w:uiPriority="62"/>
+    <w:lsdException w:name="Medium Shading 1 Accent 2" w:uiPriority="63"/>
+    <w:lsdException w:name="Medium Shading 2 Accent 2" w:uiPriority="64"/>
+    <w:lsdException w:name="Medium List 1 Accent 2" w:uiPriority="65"/>
+    <w:lsdException w:name="Medium List 2 Accent 2" w:uiPriority="66"/>
+    <w:lsdException w:name="Medium Grid 1 Accent 2" w:uiPriority="67"/>
+    <w:lsdException w:name="Medium Grid 2 Accent 2" w:uiPriority="68"/>
+    <w:lsdException w:name="Medium Grid 3 Accent 2" w:uiPriority="69"/>
+    <w:lsdException w:name="Dark List Accent 2" w:uiPriority="70"/>
+    <w:lsdException w:name="Colorful Shading Accent 2" w:uiPriority="71"/>
+    <w:lsdException w:name="Colorful List Accent 2" w:uiPriority="72"/>
+    <w:lsdException w:name="Colorful Grid Accent 2" w:uiPriority="73"/>
+    <w:lsdException w:name="Light Shading Accent 3" w:uiPriority="60"/>
+    <w:lsdException w:name="Light List Accent 3" w:uiPriority="61"/>
+    <w:lsdException w:name="Light Grid Accent 3" w:uiPriority="62"/>
+    <w:lsdException w:name="Medium Shading 1 Accent 3" w:uiPriority="63"/>
+    <w:lsdException w:name="Medium Shading 2 Accent 3" w:uiPriority="64"/>
+    <w:lsdException w:name="Medium List 1 Accent 3" w:uiPriority="65"/>
+    <w:lsdException w:name="Medium List 2 Accent 3" w:uiPriority="66"/>
+    <w:lsdException w:name="Medium Grid 1 Accent 3" w:uiPriority="67"/>
+    <w:lsdException w:name="Medium Grid 2 Accent 3" w:uiPriority="68"/>
+    <w:lsdException w:name="Medium Grid 3 Accent 3" w:uiPriority="69"/>
+    <w:lsdException w:name="Dark List Accent 3" w:uiPriority="70"/>
+    <w:lsdException w:name="Colorful Shading Accent 3" w:uiPriority="71"/>
+    <w:lsdException w:name="Colorful List Accent 3" w:uiPriority="72"/>
+    <w:lsdException w:name="Colorful Grid Accent 3" w:uiPriority="73"/>
+    <w:lsdException w:name="Light Shading Accent 4" w:uiPriority="60"/>
+    <w:lsdException w:name="Light List Accent 4" w:uiPriority="61"/>
+    <w:lsdException w:name="Light Grid Accent 4" w:uiPriority="62"/>
+    <w:lsdException w:name="Medium Shading 1 Accent 4" w:uiPriority="63"/>
+    <w:lsdException w:name="Medium Shading 2 Accent 4" w:uiPriority="64"/>
+    <w:lsdException w:name="Medium List 1 Accent 4" w:uiPriority="65"/>
+    <w:lsdException w:name="Medium List 2 Accent 4" w:uiPriority="66"/>
+    <w:lsdException w:name="Medium Grid 1 Accent 4" w:uiPriority="67"/>
+    <w:lsdException w:name="Medium Grid 2 Accent 4" w:uiPriority="68"/>
+    <w:lsdException w:name="Medium Grid 3 Accent 4" w:uiPriority="69"/>
+    <w:lsdException w:name="Dark List Accent 4" w:uiPriority="70"/>
+    <w:lsdException w:name="Colorful Shading Accent 4" w:uiPriority="71"/>
+    <w:lsdException w:name="Colorful List Accent 4" w:uiPriority="72"/>
+    <w:lsdException w:name="Colorful Grid Accent 4" w:uiPriority="73"/>
+    <w:lsdException w:name="Light Shading Accent 5" w:uiPriority="60"/>
+    <w:lsdException w:name="Light List Accent 5" w:uiPriority="61"/>
+    <w:lsdException w:name="Light Grid Accent 5" w:uiPriority="62"/>
+    <w:lsdException w:name="Medium Shading 1 Accent 5" w:uiPriority="63"/>
+    <w:lsdException w:name="Medium Shading 2 Accent 5" w:uiPriority="64"/>
+    <w:lsdException w:name="Medium List 1 Accent 5" w:uiPriority="65"/>
+    <w:lsdException w:name="Medium List 2 Accent 5" w:uiPriority="66"/>
+    <w:lsdException w:name="Medium Grid 1 Accent 5" w:uiPriority="67"/>
+    <w:lsdException w:name="Medium Grid 2 Accent 5" w:uiPriority="68"/>
+    <w:lsdException w:name="Medium Grid 3 Accent 5" w:uiPriority="69"/>
+    <w:lsdException w:name="Dark List Accent 5" w:uiPriority="70"/>
+    <w:lsdException w:name="Colorful Shading Accent 5" w:uiPriority="71"/>
+    <w:lsdException w:name="Colorful List Accent 5" w:uiPriority="72"/>
+    <w:lsdException w:name="Colorful Grid Accent 5" w:uiPriority="73"/>
+    <w:lsdException w:name="Light Shading Accent 6" w:uiPriority="60"/>
+    <w:lsdException w:name="Light List Accent 6" w:uiPriority="61"/>
+    <w:lsdException w:name="Light Grid Accent 6" w:uiPriority="62"/>
+    <w:lsdException w:name="Medium Shading 1 Accent 6" w:uiPriority="63"/>
+    <w:lsdException w:name="Medium Shading 2 Accent 6" w:uiPriority="64"/>
+    <w:lsdException w:name="Medium List 1 Accent 6" w:uiPriority="65"/>
+    <w:lsdException w:name="Medium List 2 Accent 6" w:uiPriority="66"/>
+    <w:lsdException w:name="Medium Grid 1 Accent 6" w:uiPriority="67"/>
+    <w:lsdException w:name="Medium Grid 2 Accent 6" w:uiPriority="68"/>
+    <w:lsdException w:name="Medium Grid 3 Accent 6" w:uiPriority="69"/>
+    <w:lsdException w:name="Dark List Accent 6" w:uiPriority="70"/>
+    <w:lsdException w:name="Colorful Shading Accent 6" w:uiPriority="71"/>
+    <w:lsdException w:name="Colorful List Accent 6" w:uiPriority="72"/>
+    <w:lsdException w:name="Colorful Grid Accent 6" w:uiPriority="73"/>
+    <w:lsdException w:name="Subtle Emphasis" w:uiPriority="19" w:qFormat="1"/>
+    <w:lsdException w:name="Intense Emphasis" w:uiPriority="21" w:qFormat="1"/>
+    <w:lsdException w:name="Subtle Reference" w:uiPriority="31" w:qFormat="1"/>
+    <w:lsdException w:name="Intense Reference" w:uiPriority="32" w:qFormat="1"/>
+    <w:lsdException w:name="Book Title" w:uiPriority="33" w:qFormat="1"/>
+    <w:lsdException w:name="Bibliography" w:semiHidden="1" w:uiPriority="37" w:unhideWhenUsed="1"/>
+    <w:lsdException w:name="TOC Heading" w:semiHidden="1" w:uiPriority="39" w:unhideWhenUsed="1" w:qFormat="1"/>
+    <w:lsdException w:name="Plain Table 1" w:uiPriority="41"/>
+    <w:lsdException w:name="Plain Table 2" w:uiPriority="42"/>
+    <w:lsdException w:name="Plain Table 3" w:uiPriority="43"/>
+    <w:lsdException w:name="Plain Table 4" w:uiPriority="44"/>
+    <w:lsdException w:name="Plain Table 5" w:uiPriority="45"/>
+    <w:lsdException w:name="Grid Table Light" w:uiPriority="40"/>
+    <w:lsdException w:name="Grid Table 1 Light" w:uiPriority="46"/>
+    <w:lsdException w:name="Grid Table 2" w:uiPriority="47"/>
+    <w:lsdException w:name="Grid Table 3" w:uiPriority="48"/>
+    <w:lsdException w:name="Grid Table 4" w:uiPriority="49"/>
+    <w:lsdException w:name="Grid Table 5 Dark" w:uiPriority="50"/>
+    <w:lsdException w:name="Grid Table 6 Colorful" w:uiPriority="51"/>
+    <w:lsdException w:name="Grid Table 7 Colorful" w:uiPriority="52"/>
+    <w:lsdException w:name="Grid Table 1 Light Accent 1" w:uiPriority="46"/>
+    <w:lsdException w:name="Grid Table 2 Accent 1" w:uiPriority="47"/>
+    <w:lsdException w:name="Grid Table 3 Accent 1" w:uiPriority="48"/>
+    <w:lsdException w:name="Grid Table 4 Accent 1" w:uiPriority="49"/>
+    <w:lsdException w:name="Grid Table 5 Dark Accent 1" w:uiPriority="50"/>
+    <w:lsdException w:name="Grid Table 6 Colorful Accent 1" w:uiPriority="51"/>
+    <w:lsdException w:name="Grid Table 7 Colorful Accent 1" w:uiPriority="52"/>
+    <w:lsdException w:name="Grid Table 1 Light Accent 2" w:uiPriority="46"/>
+    <w:lsdException w:name="Grid Table 2 Accent 2" w:uiPriority="47"/>
+    <w:lsdException w:name="Grid Table 3 Accent 2" w:uiPriority="48"/>
+    <w:lsdException w:name="Grid Table 4 Accent 2" w:uiPriority="49"/>
+    <w:lsdException w:name="Grid Table 5 Dark Accent 2" w:uiPriority="50"/>
+    <w:lsdException w:name="Grid Table 6 Colorful Accent 2" w:uiPriority="51"/>
+    <w:lsdException w:name="Grid Table 7 Colorful Accent 2" w:uiPriority="52"/>
+    <w:lsdException w:name="Grid Table 1 Light Accent 3" w:uiPriority="46"/>
+    <w:lsdException w:name="Grid Table 2 Accent 3" w:uiPriority="47"/>
+    <w:lsdException w:name="Grid Table 3 Accent 3" w:uiPriority="48"/>
+    <w:lsdException w:name="Grid Table 4 Accent 3" w:uiPriority="49"/>
+    <w:lsdException w:name="Grid Table 5 Dark Accent 3" w:uiPriority="50"/>
+    <w:lsdException w:name="Grid Table 6 Colorful Accent 3" w:uiPriority="51"/>
+    <w:lsdException w:name="Grid Table 7 Colorful Accent 3" w:uiPriority="52"/>
+    <w:lsdException w:name="Grid Table 1 Light Accent 4" w:uiPriority="46"/>
+    <w:lsdException w:name="Grid Table 2 Accent 4" w:uiPriority="47"/>
+    <w:lsdException w:name="Grid Table 3 Accent 4" w:uiPriority="48"/>
+    <w:lsdException w:name="Grid Table 4 Accent 4" w:uiPriority="49"/>
+    <w:lsdException w:name="Grid Table 5 Dark Accent 4" w:uiPriority="50"/>
+    <w:lsdException w:name="Grid Table 6 Colorful Accent 4" w:uiPriority="51"/>
+    <w:lsdException w:name="Grid Table 7 Colorful Accent 4" w:uiPriority="52"/>
+    <w:lsdException w:name="Grid Table 1 Light Accent 5" w:uiPriority="46"/>
+    <w:lsdException w:name="Grid Table 2 Accent 5" w:uiPriority="47"/>
+    <w:lsdException w:name="Grid Table 3 Accent 5" w:uiPriority="48"/>
+    <w:lsdException w:name="Grid Table 4 Accent 5" w:uiPriority="49"/>
+    <w:lsdException w:name="Grid Table 5 Dark Accent 5" w:uiPriority="50"/>
+    <w:lsdException w:name="Grid Table 6 Colorful Accent 5" w:uiPriority="51"/>
+    <w:lsdException w:name="Grid Table 7 Colorful Accent 5" w:uiPriority="52"/>
+    <w:lsdException w:name="Grid Table 1 Light Accent 6" w:uiPriority="46"/>
+    <w:lsdException w:name="Grid Table 2 Accent 6" w:uiPriority="47"/>
+    <w:lsdException w:name="Grid Table 3 Accent 6" w:uiPriority="48"/>
+    <w:lsdException w:name="Grid Table 4 Accent 6" w:uiPriority="49"/>
+    <w:lsdException w:name="Grid Table 5 Dark Accent 6" w:uiPriority="50"/>
+    <w:lsdException w:name="Grid Table 6 Colorful Accent 6" w:uiPriority="51"/>
+    <w:lsdException w:name="Grid Table 7 Colorful Accent 6" w:uiPriority="52"/>
+    <w:lsdException w:name="List Table 1 Light" w:uiPriority="46"/>
+    <w:lsdException w:name="List Table 2" w:uiPriority="47"/>
+    <w:lsdException w:name="List Table 3" w:uiPriority="48"/>
+    <w:lsdException w:name="List Table 4" w:uiPriority="49"/>
+    <w:lsdException w:name="List Table 5 Dark" w:uiPriority="50"/>
+    <w:lsdException w:name="List Table 6 Colorful" w:uiPriority="51"/>
+    <w:lsdException w:name="List Table 7 Colorful" w:uiPriority="52"/>
+    <w:lsdException w:name="List Table 1 Light Accent 1" w:uiPriority="46"/>
+    <w:lsdException w:name="List Table 2 Accent 1" w:uiPriority="47"/>
+    <w:lsdException w:name="List Table 3 Accent 1" w:uiPriority="48"/>
+    <w:lsdException w:name="List Table 4 Accent 1" w:uiPriority="49"/>
+    <w:lsdException w:name="List Table 5 Dark Accent 1" w:uiPriority="50"/>
+    <w:lsdException w:name="List Table 6 Colorful Accent 1" w:uiPriority="51"/>
+    <w:lsdException w:name="List Table 7 Colorful Accent 1" w:uiPriority="52"/>
+    <w:lsdException w:name="List Table 1 Light Accent 2" w:uiPriority="46"/>
+    <w:lsdException w:name="List Table 2 Accent 2" w:uiPriority="47"/>
+    <w:lsdException w:name="List Table 3 Accent 2" w:uiPriority="48"/>
+    <w:lsdException w:name="List Table 4 Accent 2" w:uiPriority="49"/>
+    <w:lsdException w:name="List Table 5 Dark Accent 2" w:uiPriority="50"/>
+    <w:lsdException w:name="List Table 6 Colorful Accent 2" w:uiPriority="51"/>
+    <w:lsdException w:name="List Table 7 Colorful Accent 2" w:uiPriority="52"/>
+    <w:lsdException w:name="List Table 1 Light Accent 3" w:uiPriority="46"/>
+    <w:lsdException w:name="List Table 2 Accent 3" w:uiPriority="47"/>
+    <w:lsdException w:name="List Table 3 Accent 3" w:uiPriority="48"/>
+    <w:lsdException w:name="List Table 4 Accent 3" w:uiPriority="49"/>
+    <w:lsdException w:name="List Table 5 Dark Accent 3" w:uiPriority="50"/>
+    <w:lsdException w:name="List Table 6 Colorful Accent 3" w:uiPriority="51"/>
+    <w:lsdException w:name="List Table 7 Colorful Accent 3" w:uiPriority="52"/>
+    <w:lsdException w:name="List Table 1 Light Accent 4" w:uiPriority="46"/>
+    <w:lsdException w:name="List Table 2 Accent 4" w:uiPriority="47"/>
+    <w:lsdException w:name="List Table 3 Accent 4" w:uiPriority="48"/>
+    <w:lsdException w:name="List Table 4 Accent 4" w:uiPriority="49"/>
+    <w:lsdException w:name="List Table 5 Dark Accent 4" w:uiPriority="50"/>
+    <w:lsdException w:name="List Table 6 Colorful Accent 4" w:uiPriority="51"/>
+    <w:lsdException w:name="List Table 7 Colorful Accent 4" w:uiPriority="52"/>
+    <w:lsdException w:name="List Table 1 Light Accent 5" w:uiPriority="46"/>
+    <w:lsdException w:name="List Table 2 Accent 5" w:uiPriority="47"/>
+    <w:lsdException w:name="List Table 3 Accent 5" w:uiPriority="48"/>
+    <w:lsdException w:name="List Table 4 Accent 5" w:uiPriority="49"/>
+    <w:lsdException w:name="List Table 5 Dark Accent 5" w:uiPriority="50"/>
+    <w:lsdException w:name="List Table 6 Colorful Accent 5" w:uiPriority="51"/>
+    <w:lsdException w:name="List Table 7 Colorful Accent 5" w:uiPriority="52"/>
+    <w:lsdException w:name="List Table 1 Light Accent 6" w:uiPriority="46"/>
+    <w:lsdException w:name="List Table 2 Accent 6" w:uiPriority="47"/>
+    <w:lsdException w:name="List Table 3 Accent 6" w:uiPriority="48"/>
+    <w:lsdException w:name="List Table 4 Accent 6" w:uiPriority="49"/>
+    <w:lsdException w:name="List Table 5 Dark Accent 6" w:uiPriority="50"/>
+    <w:lsdException w:name="List Table 6 Colorful Accent 6" w:uiPriority="51"/>
+    <w:lsdException w:name="List Table 7 Colorful Accent 6" w:uiPriority="52"/>
   </w:latentStyles>
   <w:style w:type="paragraph" w:default="1" w:styleId="Normalny">
     <w:name w:val="Normal"/>
@@ -6052,7 +6054,6 @@
     <w:uiPriority w:val="99"/>
     <w:semiHidden/>
     <w:unhideWhenUsed/>
-    <w:qFormat/>
     <w:tblPr>
       <w:tblInd w:w="0" w:type="dxa"/>
       <w:tblCellMar>
@@ -6163,7 +6164,6 @@
     <w:uiPriority w:val="59"/>
     <w:rsid w:val="00281FFD"/>
     <w:tblPr>
-      <w:tblInd w:w="0" w:type="dxa"/>
       <w:tblBorders>
         <w:top w:val="single" w:sz="4" w:space="0" w:color="auto"/>
         <w:left w:val="single" w:sz="4" w:space="0" w:color="auto"/>
@@ -6172,12 +6172,6 @@
         <w:insideH w:val="single" w:sz="4" w:space="0" w:color="auto"/>
         <w:insideV w:val="single" w:sz="4" w:space="0" w:color="auto"/>
       </w:tblBorders>
-      <w:tblCellMar>
-        <w:top w:w="0" w:type="dxa"/>
-        <w:left w:w="108" w:type="dxa"/>
-        <w:bottom w:w="0" w:type="dxa"/>
-        <w:right w:w="108" w:type="dxa"/>
-      </w:tblCellMar>
     </w:tblPr>
   </w:style>
   <w:style w:type="paragraph" w:styleId="Tekstprzypisukocowego">

</xml_diff>